<commit_message>
Double space in if(fox="lazy") fixed.
</commit_message>
<xml_diff>
--- a/examples/templates/SimpleTemplate.docx
+++ b/examples/templates/SimpleTemplate.docx
@@ -63,11 +63,19 @@
           <w:lang w:val="en-US"/>
         </w:rPr>
       </w:pPr>
-      <w:r>
-        <w:rPr>
-          <w:lang w:val="en-US"/>
-        </w:rPr>
-        <w:t>Therefore you can only use variables as text values.</w:t>
+      <w:proofErr w:type="gramStart"/>
+      <w:r>
+        <w:rPr>
+          <w:lang w:val="en-US"/>
+        </w:rPr>
+        <w:t>Therefore</w:t>
+      </w:r>
+      <w:proofErr w:type="gramEnd"/>
+      <w:r>
+        <w:rPr>
+          <w:lang w:val="en-US"/>
+        </w:rPr>
+        <w:t xml:space="preserve"> you can only use variables as text values.</w:t>
       </w:r>
     </w:p>
     <w:p>
@@ -103,11 +111,12 @@
           <w:lang w:val="en-US"/>
         </w:rPr>
       </w:pPr>
-      <w:r>
-        <w:rPr>
-          <w:lang w:val="en-US"/>
-        </w:rPr>
-        <w:t xml:space="preserve">The </w:t>
+      <w:proofErr w:type="gramStart"/>
+      <w:r>
+        <w:rPr>
+          <w:lang w:val="en-US"/>
+        </w:rPr>
+        <w:t>The</w:t>
       </w:r>
       <w:r>
         <w:rPr>
@@ -117,14 +126,9 @@
           <w:highlight w:val="yellow"/>
           <w:lang w:val="en-US"/>
         </w:rPr>
-        <w:t>{if fox=’lazy’}</w:t>
-      </w:r>
-      <w:r>
-        <w:rPr>
-          <w:lang w:val="en-US"/>
-        </w:rPr>
-        <w:t>lazy</w:t>
-      </w:r>
+        <w:t>{</w:t>
+      </w:r>
+      <w:proofErr w:type="gramEnd"/>
       <w:r>
         <w:rPr>
           <w:color w:val="FF0000"/>
@@ -133,6 +137,53 @@
           <w:highlight w:val="yellow"/>
           <w:lang w:val="en-US"/>
         </w:rPr>
+        <w:t>if fox=</w:t>
+      </w:r>
+      <w:bookmarkStart w:id="0" w:name="_GoBack"/>
+      <w:r>
+        <w:rPr>
+          <w:color w:val="FF0000"/>
+          <w:sz w:val="16"/>
+          <w:szCs w:val="16"/>
+          <w:highlight w:val="yellow"/>
+          <w:lang w:val="en-US"/>
+        </w:rPr>
+        <w:t>’lazy’</w:t>
+      </w:r>
+      <w:bookmarkEnd w:id="0"/>
+      <w:r>
+        <w:rPr>
+          <w:color w:val="FF0000"/>
+          <w:sz w:val="16"/>
+          <w:szCs w:val="16"/>
+          <w:highlight w:val="yellow"/>
+          <w:lang w:val="en-US"/>
+        </w:rPr>
+        <w:t>}</w:t>
+      </w:r>
+      <w:r>
+        <w:rPr>
+          <w:color w:val="FF0000"/>
+          <w:sz w:val="16"/>
+          <w:szCs w:val="16"/>
+          <w:lang w:val="en-US"/>
+        </w:rPr>
+        <w:t xml:space="preserve"> </w:t>
+      </w:r>
+      <w:r>
+        <w:rPr>
+          <w:lang w:val="en-US"/>
+        </w:rPr>
+        <w:t>lazy</w:t>
+      </w:r>
+      <w:r>
+        <w:rPr>
+          <w:color w:val="FF0000"/>
+          <w:sz w:val="16"/>
+          <w:szCs w:val="16"/>
+          <w:highlight w:val="yellow"/>
+          <w:lang w:val="en-US"/>
+        </w:rPr>
         <w:t>{endif}</w:t>
       </w:r>
       <w:r>
@@ -141,8 +192,6 @@
         </w:rPr>
         <w:t xml:space="preserve"> fox jumps over the water.</w:t>
       </w:r>
-      <w:bookmarkStart w:id="0" w:name="_GoBack"/>
-      <w:bookmarkEnd w:id="0"/>
     </w:p>
     <w:sectPr>
       <w:pgSz w:w="11900" w:h="16840"/>

</xml_diff>